<commit_message>
Add pictures to Dokumentation
</commit_message>
<xml_diff>
--- a/HolzerTobias-WerlenNevio_ProjectDevOps_2025.docx
+++ b/HolzerTobias-WerlenNevio_ProjectDevOps_2025.docx
@@ -372,7 +372,7 @@
             </w:rPr>
             <w:fldChar w:fldCharType="separate"/>
           </w:r>
-          <w:hyperlink w:anchor="_Toc210224762" w:history="1">
+          <w:hyperlink w:anchor="_Toc212479165" w:history="1">
             <w:r>
               <w:rPr>
                 <w:rStyle w:val="Hyperlink"/>
@@ -426,7 +426,7 @@
                 <w:noProof/>
                 <w:webHidden/>
               </w:rPr>
-              <w:instrText xml:space="preserve"> PAGEREF _Toc210224762 \h </w:instrText>
+              <w:instrText xml:space="preserve"> PAGEREF _Toc212479165 \h </w:instrText>
             </w:r>
             <w:r>
               <w:rPr>
@@ -470,7 +470,7 @@
               <w:lang w:eastAsia="de-CH"/>
             </w:rPr>
           </w:pPr>
-          <w:hyperlink w:anchor="_Toc210224763" w:history="1">
+          <w:hyperlink w:anchor="_Toc212479166" w:history="1">
             <w:r>
               <w:rPr>
                 <w:rStyle w:val="Hyperlink"/>
@@ -518,7 +518,7 @@
                 <w:noProof/>
                 <w:webHidden/>
               </w:rPr>
-              <w:instrText xml:space="preserve"> PAGEREF _Toc210224763 \h </w:instrText>
+              <w:instrText xml:space="preserve"> PAGEREF _Toc212479166 \h </w:instrText>
             </w:r>
             <w:r>
               <w:rPr>
@@ -562,7 +562,7 @@
               <w:lang w:eastAsia="de-CH"/>
             </w:rPr>
           </w:pPr>
-          <w:hyperlink w:anchor="_Toc210224764" w:history="1">
+          <w:hyperlink w:anchor="_Toc212479167" w:history="1">
             <w:r>
               <w:rPr>
                 <w:rStyle w:val="Hyperlink"/>
@@ -610,7 +610,7 @@
                 <w:noProof/>
                 <w:webHidden/>
               </w:rPr>
-              <w:instrText xml:space="preserve"> PAGEREF _Toc210224764 \h </w:instrText>
+              <w:instrText xml:space="preserve"> PAGEREF _Toc212479167 \h </w:instrText>
             </w:r>
             <w:r>
               <w:rPr>
@@ -654,7 +654,7 @@
               <w:lang w:eastAsia="de-CH"/>
             </w:rPr>
           </w:pPr>
-          <w:hyperlink w:anchor="_Toc210224765" w:history="1">
+          <w:hyperlink w:anchor="_Toc212479168" w:history="1">
             <w:r>
               <w:rPr>
                 <w:rStyle w:val="Hyperlink"/>
@@ -708,7 +708,7 @@
                 <w:noProof/>
                 <w:webHidden/>
               </w:rPr>
-              <w:instrText xml:space="preserve"> PAGEREF _Toc210224765 \h </w:instrText>
+              <w:instrText xml:space="preserve"> PAGEREF _Toc212479168 \h </w:instrText>
             </w:r>
             <w:r>
               <w:rPr>
@@ -752,7 +752,7 @@
               <w:lang w:eastAsia="de-CH"/>
             </w:rPr>
           </w:pPr>
-          <w:hyperlink w:anchor="_Toc210224766" w:history="1">
+          <w:hyperlink w:anchor="_Toc212479169" w:history="1">
             <w:r>
               <w:rPr>
                 <w:rStyle w:val="Hyperlink"/>
@@ -800,7 +800,7 @@
                 <w:noProof/>
                 <w:webHidden/>
               </w:rPr>
-              <w:instrText xml:space="preserve"> PAGEREF _Toc210224766 \h </w:instrText>
+              <w:instrText xml:space="preserve"> PAGEREF _Toc212479169 \h </w:instrText>
             </w:r>
             <w:r>
               <w:rPr>
@@ -844,7 +844,7 @@
               <w:lang w:eastAsia="de-CH"/>
             </w:rPr>
           </w:pPr>
-          <w:hyperlink w:anchor="_Toc210224767" w:history="1">
+          <w:hyperlink w:anchor="_Toc212479170" w:history="1">
             <w:r>
               <w:rPr>
                 <w:rStyle w:val="Hyperlink"/>
@@ -892,7 +892,7 @@
                 <w:noProof/>
                 <w:webHidden/>
               </w:rPr>
-              <w:instrText xml:space="preserve"> PAGEREF _Toc210224767 \h </w:instrText>
+              <w:instrText xml:space="preserve"> PAGEREF _Toc212479170 \h </w:instrText>
             </w:r>
             <w:r>
               <w:rPr>
@@ -936,7 +936,7 @@
               <w:lang w:eastAsia="de-CH"/>
             </w:rPr>
           </w:pPr>
-          <w:hyperlink w:anchor="_Toc210224768" w:history="1">
+          <w:hyperlink w:anchor="_Toc212479171" w:history="1">
             <w:r>
               <w:rPr>
                 <w:rStyle w:val="Hyperlink"/>
@@ -984,7 +984,7 @@
                 <w:noProof/>
                 <w:webHidden/>
               </w:rPr>
-              <w:instrText xml:space="preserve"> PAGEREF _Toc210224768 \h </w:instrText>
+              <w:instrText xml:space="preserve"> PAGEREF _Toc212479171 \h </w:instrText>
             </w:r>
             <w:r>
               <w:rPr>
@@ -1028,7 +1028,7 @@
               <w:lang w:eastAsia="de-CH"/>
             </w:rPr>
           </w:pPr>
-          <w:hyperlink w:anchor="_Toc210224769" w:history="1">
+          <w:hyperlink w:anchor="_Toc212479172" w:history="1">
             <w:r>
               <w:rPr>
                 <w:rStyle w:val="Hyperlink"/>
@@ -1076,7 +1076,7 @@
                 <w:noProof/>
                 <w:webHidden/>
               </w:rPr>
-              <w:instrText xml:space="preserve"> PAGEREF _Toc210224769 \h </w:instrText>
+              <w:instrText xml:space="preserve"> PAGEREF _Toc212479172 \h </w:instrText>
             </w:r>
             <w:r>
               <w:rPr>
@@ -1120,7 +1120,7 @@
               <w:lang w:eastAsia="de-CH"/>
             </w:rPr>
           </w:pPr>
-          <w:hyperlink w:anchor="_Toc210224770" w:history="1">
+          <w:hyperlink w:anchor="_Toc212479173" w:history="1">
             <w:r>
               <w:rPr>
                 <w:rStyle w:val="Hyperlink"/>
@@ -1168,7 +1168,7 @@
                 <w:noProof/>
                 <w:webHidden/>
               </w:rPr>
-              <w:instrText xml:space="preserve"> PAGEREF _Toc210224770 \h </w:instrText>
+              <w:instrText xml:space="preserve"> PAGEREF _Toc212479173 \h </w:instrText>
             </w:r>
             <w:r>
               <w:rPr>
@@ -1212,7 +1212,7 @@
               <w:lang w:eastAsia="de-CH"/>
             </w:rPr>
           </w:pPr>
-          <w:hyperlink w:anchor="_Toc210224771" w:history="1">
+          <w:hyperlink w:anchor="_Toc212479174" w:history="1">
             <w:r>
               <w:rPr>
                 <w:rStyle w:val="Hyperlink"/>
@@ -1260,7 +1260,7 @@
                 <w:noProof/>
                 <w:webHidden/>
               </w:rPr>
-              <w:instrText xml:space="preserve"> PAGEREF _Toc210224771 \h </w:instrText>
+              <w:instrText xml:space="preserve"> PAGEREF _Toc212479174 \h </w:instrText>
             </w:r>
             <w:r>
               <w:rPr>
@@ -1304,7 +1304,7 @@
               <w:lang w:eastAsia="de-CH"/>
             </w:rPr>
           </w:pPr>
-          <w:hyperlink w:anchor="_Toc210224772" w:history="1">
+          <w:hyperlink w:anchor="_Toc212479175" w:history="1">
             <w:r>
               <w:rPr>
                 <w:rStyle w:val="Hyperlink"/>
@@ -1352,7 +1352,7 @@
                 <w:noProof/>
                 <w:webHidden/>
               </w:rPr>
-              <w:instrText xml:space="preserve"> PAGEREF _Toc210224772 \h </w:instrText>
+              <w:instrText xml:space="preserve"> PAGEREF _Toc212479175 \h </w:instrText>
             </w:r>
             <w:r>
               <w:rPr>
@@ -1396,7 +1396,7 @@
               <w:lang w:eastAsia="de-CH"/>
             </w:rPr>
           </w:pPr>
-          <w:hyperlink w:anchor="_Toc210224773" w:history="1">
+          <w:hyperlink w:anchor="_Toc212479176" w:history="1">
             <w:r>
               <w:rPr>
                 <w:rStyle w:val="Hyperlink"/>
@@ -1444,7 +1444,7 @@
                 <w:noProof/>
                 <w:webHidden/>
               </w:rPr>
-              <w:instrText xml:space="preserve"> PAGEREF _Toc210224773 \h </w:instrText>
+              <w:instrText xml:space="preserve"> PAGEREF _Toc212479176 \h </w:instrText>
             </w:r>
             <w:r>
               <w:rPr>
@@ -1488,7 +1488,7 @@
               <w:lang w:eastAsia="de-CH"/>
             </w:rPr>
           </w:pPr>
-          <w:hyperlink w:anchor="_Toc210224774" w:history="1">
+          <w:hyperlink w:anchor="_Toc212479177" w:history="1">
             <w:r>
               <w:rPr>
                 <w:rStyle w:val="Hyperlink"/>
@@ -1536,7 +1536,7 @@
                 <w:noProof/>
                 <w:webHidden/>
               </w:rPr>
-              <w:instrText xml:space="preserve"> PAGEREF _Toc210224774 \h </w:instrText>
+              <w:instrText xml:space="preserve"> PAGEREF _Toc212479177 \h </w:instrText>
             </w:r>
             <w:r>
               <w:rPr>
@@ -1580,7 +1580,7 @@
               <w:lang w:eastAsia="de-CH"/>
             </w:rPr>
           </w:pPr>
-          <w:hyperlink w:anchor="_Toc210224775" w:history="1">
+          <w:hyperlink w:anchor="_Toc212479178" w:history="1">
             <w:r>
               <w:rPr>
                 <w:rStyle w:val="Hyperlink"/>
@@ -1628,7 +1628,7 @@
                 <w:noProof/>
                 <w:webHidden/>
               </w:rPr>
-              <w:instrText xml:space="preserve"> PAGEREF _Toc210224775 \h </w:instrText>
+              <w:instrText xml:space="preserve"> PAGEREF _Toc212479178 \h </w:instrText>
             </w:r>
             <w:r>
               <w:rPr>
@@ -1672,7 +1672,7 @@
               <w:lang w:eastAsia="de-CH"/>
             </w:rPr>
           </w:pPr>
-          <w:hyperlink w:anchor="_Toc210224776" w:history="1">
+          <w:hyperlink w:anchor="_Toc212479179" w:history="1">
             <w:r>
               <w:rPr>
                 <w:rStyle w:val="Hyperlink"/>
@@ -1720,7 +1720,7 @@
                 <w:noProof/>
                 <w:webHidden/>
               </w:rPr>
-              <w:instrText xml:space="preserve"> PAGEREF _Toc210224776 \h </w:instrText>
+              <w:instrText xml:space="preserve"> PAGEREF _Toc212479179 \h </w:instrText>
             </w:r>
             <w:r>
               <w:rPr>
@@ -1764,7 +1764,7 @@
               <w:lang w:eastAsia="de-CH"/>
             </w:rPr>
           </w:pPr>
-          <w:hyperlink w:anchor="_Toc210224777" w:history="1">
+          <w:hyperlink w:anchor="_Toc212479180" w:history="1">
             <w:r>
               <w:rPr>
                 <w:rStyle w:val="Hyperlink"/>
@@ -1812,7 +1812,7 @@
                 <w:noProof/>
                 <w:webHidden/>
               </w:rPr>
-              <w:instrText xml:space="preserve"> PAGEREF _Toc210224777 \h </w:instrText>
+              <w:instrText xml:space="preserve"> PAGEREF _Toc212479180 \h </w:instrText>
             </w:r>
             <w:r>
               <w:rPr>
@@ -1856,7 +1856,7 @@
               <w:lang w:eastAsia="de-CH"/>
             </w:rPr>
           </w:pPr>
-          <w:hyperlink w:anchor="_Toc210224778" w:history="1">
+          <w:hyperlink w:anchor="_Toc212479181" w:history="1">
             <w:r>
               <w:rPr>
                 <w:rStyle w:val="Hyperlink"/>
@@ -1904,7 +1904,7 @@
                 <w:noProof/>
                 <w:webHidden/>
               </w:rPr>
-              <w:instrText xml:space="preserve"> PAGEREF _Toc210224778 \h </w:instrText>
+              <w:instrText xml:space="preserve"> PAGEREF _Toc212479181 \h </w:instrText>
             </w:r>
             <w:r>
               <w:rPr>
@@ -1948,7 +1948,7 @@
               <w:lang w:eastAsia="de-CH"/>
             </w:rPr>
           </w:pPr>
-          <w:hyperlink w:anchor="_Toc210224779" w:history="1">
+          <w:hyperlink w:anchor="_Toc212479182" w:history="1">
             <w:r>
               <w:rPr>
                 <w:rStyle w:val="Hyperlink"/>
@@ -1996,7 +1996,7 @@
                 <w:noProof/>
                 <w:webHidden/>
               </w:rPr>
-              <w:instrText xml:space="preserve"> PAGEREF _Toc210224779 \h </w:instrText>
+              <w:instrText xml:space="preserve"> PAGEREF _Toc212479182 \h </w:instrText>
             </w:r>
             <w:r>
               <w:rPr>
@@ -2040,7 +2040,7 @@
               <w:lang w:eastAsia="de-CH"/>
             </w:rPr>
           </w:pPr>
-          <w:hyperlink w:anchor="_Toc210224780" w:history="1">
+          <w:hyperlink w:anchor="_Toc212479183" w:history="1">
             <w:r>
               <w:rPr>
                 <w:rStyle w:val="Hyperlink"/>
@@ -2086,7 +2086,7 @@
                 <w:noProof/>
                 <w:webHidden/>
               </w:rPr>
-              <w:instrText xml:space="preserve"> PAGEREF _Toc210224780 \h </w:instrText>
+              <w:instrText xml:space="preserve"> PAGEREF _Toc212479183 \h </w:instrText>
             </w:r>
             <w:r>
               <w:rPr>
@@ -2130,7 +2130,7 @@
               <w:lang w:eastAsia="de-CH"/>
             </w:rPr>
           </w:pPr>
-          <w:hyperlink w:anchor="_Toc210224781" w:history="1">
+          <w:hyperlink w:anchor="_Toc212479184" w:history="1">
             <w:r>
               <w:rPr>
                 <w:rStyle w:val="Hyperlink"/>
@@ -2178,7 +2178,7 @@
                 <w:noProof/>
                 <w:webHidden/>
               </w:rPr>
-              <w:instrText xml:space="preserve"> PAGEREF _Toc210224781 \h </w:instrText>
+              <w:instrText xml:space="preserve"> PAGEREF _Toc212479184 \h </w:instrText>
             </w:r>
             <w:r>
               <w:rPr>
@@ -2222,7 +2222,7 @@
               <w:lang w:eastAsia="de-CH"/>
             </w:rPr>
           </w:pPr>
-          <w:hyperlink w:anchor="_Toc210224782" w:history="1">
+          <w:hyperlink w:anchor="_Toc212479185" w:history="1">
             <w:r>
               <w:rPr>
                 <w:rStyle w:val="Hyperlink"/>
@@ -2270,7 +2270,7 @@
                 <w:noProof/>
                 <w:webHidden/>
               </w:rPr>
-              <w:instrText xml:space="preserve"> PAGEREF _Toc210224782 \h </w:instrText>
+              <w:instrText xml:space="preserve"> PAGEREF _Toc212479185 \h </w:instrText>
             </w:r>
             <w:r>
               <w:rPr>
@@ -2314,7 +2314,7 @@
               <w:lang w:eastAsia="de-CH"/>
             </w:rPr>
           </w:pPr>
-          <w:hyperlink w:anchor="_Toc210224783" w:history="1">
+          <w:hyperlink w:anchor="_Toc212479186" w:history="1">
             <w:r>
               <w:rPr>
                 <w:rStyle w:val="Hyperlink"/>
@@ -2362,7 +2362,7 @@
                 <w:noProof/>
                 <w:webHidden/>
               </w:rPr>
-              <w:instrText xml:space="preserve"> PAGEREF _Toc210224783 \h </w:instrText>
+              <w:instrText xml:space="preserve"> PAGEREF _Toc212479186 \h </w:instrText>
             </w:r>
             <w:r>
               <w:rPr>
@@ -2406,7 +2406,7 @@
               <w:lang w:eastAsia="de-CH"/>
             </w:rPr>
           </w:pPr>
-          <w:hyperlink w:anchor="_Toc210224784" w:history="1">
+          <w:hyperlink w:anchor="_Toc212479187" w:history="1">
             <w:r>
               <w:rPr>
                 <w:rStyle w:val="Hyperlink"/>
@@ -2454,7 +2454,7 @@
                 <w:noProof/>
                 <w:webHidden/>
               </w:rPr>
-              <w:instrText xml:space="preserve"> PAGEREF _Toc210224784 \h </w:instrText>
+              <w:instrText xml:space="preserve"> PAGEREF _Toc212479187 \h </w:instrText>
             </w:r>
             <w:r>
               <w:rPr>
@@ -2498,7 +2498,7 @@
               <w:lang w:eastAsia="de-CH"/>
             </w:rPr>
           </w:pPr>
-          <w:hyperlink w:anchor="_Toc210224785" w:history="1">
+          <w:hyperlink w:anchor="_Toc212479188" w:history="1">
             <w:r>
               <w:rPr>
                 <w:rStyle w:val="Hyperlink"/>
@@ -2546,7 +2546,7 @@
                 <w:noProof/>
                 <w:webHidden/>
               </w:rPr>
-              <w:instrText xml:space="preserve"> PAGEREF _Toc210224785 \h </w:instrText>
+              <w:instrText xml:space="preserve"> PAGEREF _Toc212479188 \h </w:instrText>
             </w:r>
             <w:r>
               <w:rPr>
@@ -2590,7 +2590,7 @@
               <w:lang w:eastAsia="de-CH"/>
             </w:rPr>
           </w:pPr>
-          <w:hyperlink w:anchor="_Toc210224786" w:history="1">
+          <w:hyperlink w:anchor="_Toc212479189" w:history="1">
             <w:r>
               <w:rPr>
                 <w:rStyle w:val="Hyperlink"/>
@@ -2638,7 +2638,7 @@
                 <w:noProof/>
                 <w:webHidden/>
               </w:rPr>
-              <w:instrText xml:space="preserve"> PAGEREF _Toc210224786 \h </w:instrText>
+              <w:instrText xml:space="preserve"> PAGEREF _Toc212479189 \h </w:instrText>
             </w:r>
             <w:r>
               <w:rPr>
@@ -2682,7 +2682,7 @@
               <w:lang w:eastAsia="de-CH"/>
             </w:rPr>
           </w:pPr>
-          <w:hyperlink w:anchor="_Toc210224787" w:history="1">
+          <w:hyperlink w:anchor="_Toc212479190" w:history="1">
             <w:r>
               <w:rPr>
                 <w:rStyle w:val="Hyperlink"/>
@@ -2730,7 +2730,7 @@
                 <w:noProof/>
                 <w:webHidden/>
               </w:rPr>
-              <w:instrText xml:space="preserve"> PAGEREF _Toc210224787 \h </w:instrText>
+              <w:instrText xml:space="preserve"> PAGEREF _Toc212479190 \h </w:instrText>
             </w:r>
             <w:r>
               <w:rPr>
@@ -2774,7 +2774,7 @@
               <w:lang w:eastAsia="de-CH"/>
             </w:rPr>
           </w:pPr>
-          <w:hyperlink w:anchor="_Toc210224788" w:history="1">
+          <w:hyperlink w:anchor="_Toc212479191" w:history="1">
             <w:r>
               <w:rPr>
                 <w:rStyle w:val="Hyperlink"/>
@@ -2822,7 +2822,7 @@
                 <w:noProof/>
                 <w:webHidden/>
               </w:rPr>
-              <w:instrText xml:space="preserve"> PAGEREF _Toc210224788 \h </w:instrText>
+              <w:instrText xml:space="preserve"> PAGEREF _Toc212479191 \h </w:instrText>
             </w:r>
             <w:r>
               <w:rPr>
@@ -2866,7 +2866,7 @@
               <w:lang w:eastAsia="de-CH"/>
             </w:rPr>
           </w:pPr>
-          <w:hyperlink w:anchor="_Toc210224789" w:history="1">
+          <w:hyperlink w:anchor="_Toc212479192" w:history="1">
             <w:r>
               <w:rPr>
                 <w:rStyle w:val="Hyperlink"/>
@@ -2914,7 +2914,7 @@
                 <w:noProof/>
                 <w:webHidden/>
               </w:rPr>
-              <w:instrText xml:space="preserve"> PAGEREF _Toc210224789 \h </w:instrText>
+              <w:instrText xml:space="preserve"> PAGEREF _Toc212479192 \h </w:instrText>
             </w:r>
             <w:r>
               <w:rPr>
@@ -2958,7 +2958,7 @@
               <w:lang w:eastAsia="de-CH"/>
             </w:rPr>
           </w:pPr>
-          <w:hyperlink w:anchor="_Toc210224790" w:history="1">
+          <w:hyperlink w:anchor="_Toc212479193" w:history="1">
             <w:r>
               <w:rPr>
                 <w:rStyle w:val="Hyperlink"/>
@@ -3006,7 +3006,7 @@
                 <w:noProof/>
                 <w:webHidden/>
               </w:rPr>
-              <w:instrText xml:space="preserve"> PAGEREF _Toc210224790 \h </w:instrText>
+              <w:instrText xml:space="preserve"> PAGEREF _Toc212479193 \h </w:instrText>
             </w:r>
             <w:r>
               <w:rPr>
@@ -3050,7 +3050,7 @@
               <w:lang w:eastAsia="de-CH"/>
             </w:rPr>
           </w:pPr>
-          <w:hyperlink w:anchor="_Toc210224791" w:history="1">
+          <w:hyperlink w:anchor="_Toc212479194" w:history="1">
             <w:r>
               <w:rPr>
                 <w:rStyle w:val="Hyperlink"/>
@@ -3098,7 +3098,7 @@
                 <w:noProof/>
                 <w:webHidden/>
               </w:rPr>
-              <w:instrText xml:space="preserve"> PAGEREF _Toc210224791 \h </w:instrText>
+              <w:instrText xml:space="preserve"> PAGEREF _Toc212479194 \h </w:instrText>
             </w:r>
             <w:r>
               <w:rPr>
@@ -3142,7 +3142,7 @@
               <w:lang w:eastAsia="de-CH"/>
             </w:rPr>
           </w:pPr>
-          <w:hyperlink w:anchor="_Toc210224792" w:history="1">
+          <w:hyperlink w:anchor="_Toc212479195" w:history="1">
             <w:r>
               <w:rPr>
                 <w:rStyle w:val="Hyperlink"/>
@@ -3190,7 +3190,7 @@
                 <w:noProof/>
                 <w:webHidden/>
               </w:rPr>
-              <w:instrText xml:space="preserve"> PAGEREF _Toc210224792 \h </w:instrText>
+              <w:instrText xml:space="preserve"> PAGEREF _Toc212479195 \h </w:instrText>
             </w:r>
             <w:r>
               <w:rPr>
@@ -3234,7 +3234,7 @@
               <w:lang w:eastAsia="de-CH"/>
             </w:rPr>
           </w:pPr>
-          <w:hyperlink w:anchor="_Toc210224793" w:history="1">
+          <w:hyperlink w:anchor="_Toc212479196" w:history="1">
             <w:r>
               <w:rPr>
                 <w:rStyle w:val="Hyperlink"/>
@@ -3282,7 +3282,7 @@
                 <w:noProof/>
                 <w:webHidden/>
               </w:rPr>
-              <w:instrText xml:space="preserve"> PAGEREF _Toc210224793 \h </w:instrText>
+              <w:instrText xml:space="preserve"> PAGEREF _Toc212479196 \h </w:instrText>
             </w:r>
             <w:r>
               <w:rPr>
@@ -3326,7 +3326,7 @@
               <w:lang w:eastAsia="de-CH"/>
             </w:rPr>
           </w:pPr>
-          <w:hyperlink w:anchor="_Toc210224794" w:history="1">
+          <w:hyperlink w:anchor="_Toc212479197" w:history="1">
             <w:r>
               <w:rPr>
                 <w:rStyle w:val="Hyperlink"/>
@@ -3374,7 +3374,7 @@
                 <w:noProof/>
                 <w:webHidden/>
               </w:rPr>
-              <w:instrText xml:space="preserve"> PAGEREF _Toc210224794 \h </w:instrText>
+              <w:instrText xml:space="preserve"> PAGEREF _Toc212479197 \h </w:instrText>
             </w:r>
             <w:r>
               <w:rPr>
@@ -3418,7 +3418,7 @@
               <w:lang w:eastAsia="de-CH"/>
             </w:rPr>
           </w:pPr>
-          <w:hyperlink w:anchor="_Toc210224795" w:history="1">
+          <w:hyperlink w:anchor="_Toc212479198" w:history="1">
             <w:r>
               <w:rPr>
                 <w:rStyle w:val="Hyperlink"/>
@@ -3466,7 +3466,7 @@
                 <w:noProof/>
                 <w:webHidden/>
               </w:rPr>
-              <w:instrText xml:space="preserve"> PAGEREF _Toc210224795 \h </w:instrText>
+              <w:instrText xml:space="preserve"> PAGEREF _Toc212479198 \h </w:instrText>
             </w:r>
             <w:r>
               <w:rPr>
@@ -3510,7 +3510,7 @@
               <w:lang w:eastAsia="de-CH"/>
             </w:rPr>
           </w:pPr>
-          <w:hyperlink w:anchor="_Toc210224796" w:history="1">
+          <w:hyperlink w:anchor="_Toc212479199" w:history="1">
             <w:r>
               <w:rPr>
                 <w:rStyle w:val="Hyperlink"/>
@@ -3558,7 +3558,7 @@
                 <w:noProof/>
                 <w:webHidden/>
               </w:rPr>
-              <w:instrText xml:space="preserve"> PAGEREF _Toc210224796 \h </w:instrText>
+              <w:instrText xml:space="preserve"> PAGEREF _Toc212479199 \h </w:instrText>
             </w:r>
             <w:r>
               <w:rPr>
@@ -3602,7 +3602,7 @@
               <w:lang w:eastAsia="de-CH"/>
             </w:rPr>
           </w:pPr>
-          <w:hyperlink w:anchor="_Toc210224797" w:history="1">
+          <w:hyperlink w:anchor="_Toc212479200" w:history="1">
             <w:r>
               <w:rPr>
                 <w:rStyle w:val="Hyperlink"/>
@@ -3650,7 +3650,7 @@
                 <w:noProof/>
                 <w:webHidden/>
               </w:rPr>
-              <w:instrText xml:space="preserve"> PAGEREF _Toc210224797 \h </w:instrText>
+              <w:instrText xml:space="preserve"> PAGEREF _Toc212479200 \h </w:instrText>
             </w:r>
             <w:r>
               <w:rPr>
@@ -3694,7 +3694,7 @@
               <w:lang w:eastAsia="de-CH"/>
             </w:rPr>
           </w:pPr>
-          <w:hyperlink w:anchor="_Toc210224798" w:history="1">
+          <w:hyperlink w:anchor="_Toc212479201" w:history="1">
             <w:r>
               <w:rPr>
                 <w:rStyle w:val="Hyperlink"/>
@@ -3742,7 +3742,7 @@
                 <w:noProof/>
                 <w:webHidden/>
               </w:rPr>
-              <w:instrText xml:space="preserve"> PAGEREF _Toc210224798 \h </w:instrText>
+              <w:instrText xml:space="preserve"> PAGEREF _Toc212479201 \h </w:instrText>
             </w:r>
             <w:r>
               <w:rPr>
@@ -3786,7 +3786,7 @@
               <w:lang w:eastAsia="de-CH"/>
             </w:rPr>
           </w:pPr>
-          <w:hyperlink w:anchor="_Toc210224799" w:history="1">
+          <w:hyperlink w:anchor="_Toc212479202" w:history="1">
             <w:r>
               <w:rPr>
                 <w:rStyle w:val="Hyperlink"/>
@@ -3834,7 +3834,105 @@
                 <w:noProof/>
                 <w:webHidden/>
               </w:rPr>
-              <w:instrText xml:space="preserve"> PAGEREF _Toc210224799 \h </w:instrText>
+              <w:instrText xml:space="preserve"> PAGEREF _Toc212479202 \h </w:instrText>
+            </w:r>
+            <w:r>
+              <w:rPr>
+                <w:noProof/>
+                <w:webHidden/>
+              </w:rPr>
+            </w:r>
+            <w:r>
+              <w:rPr>
+                <w:noProof/>
+                <w:webHidden/>
+              </w:rPr>
+              <w:fldChar w:fldCharType="separate"/>
+            </w:r>
+            <w:r>
+              <w:rPr>
+                <w:noProof/>
+                <w:webHidden/>
+              </w:rPr>
+              <w:t>12</w:t>
+            </w:r>
+            <w:r>
+              <w:rPr>
+                <w:noProof/>
+                <w:webHidden/>
+              </w:rPr>
+              <w:fldChar w:fldCharType="end"/>
+            </w:r>
+          </w:hyperlink>
+        </w:p>
+        <w:p>
+          <w:pPr>
+            <w:pStyle w:val="Verzeichnis1"/>
+            <w:tabs>
+              <w:tab w:val="left" w:pos="480"/>
+              <w:tab w:val="right" w:leader="dot" w:pos="9062"/>
+            </w:tabs>
+            <w:rPr>
+              <w:rFonts w:eastAsiaTheme="minorEastAsia"/>
+              <w:noProof/>
+              <w:lang w:eastAsia="de-CH"/>
+            </w:rPr>
+          </w:pPr>
+          <w:hyperlink w:anchor="_Toc212479203" w:history="1">
+            <w:r>
+              <w:rPr>
+                <w:rStyle w:val="Hyperlink"/>
+                <w:rFonts w:ascii="Arial" w:hAnsi="Arial" w:cs="Arial"/>
+                <w:noProof/>
+              </w:rPr>
+              <w:t>4.</w:t>
+            </w:r>
+            <w:r>
+              <w:rPr>
+                <w:rFonts w:eastAsiaTheme="minorEastAsia"/>
+                <w:noProof/>
+                <w:lang w:eastAsia="de-CH"/>
+              </w:rPr>
+              <w:tab/>
+            </w:r>
+            <w:r>
+              <w:rPr>
+                <w:rStyle w:val="Hyperlink"/>
+                <w:rFonts w:ascii="Arial" w:hAnsi="Arial" w:cs="Arial"/>
+                <w:b/>
+                <w:bCs/>
+                <w:noProof/>
+              </w:rPr>
+              <w:t>Bilder</w:t>
+            </w:r>
+            <w:r>
+              <w:rPr>
+                <w:rStyle w:val="Hyperlink"/>
+                <w:rFonts w:ascii="Arial" w:hAnsi="Arial" w:cs="Arial"/>
+                <w:noProof/>
+              </w:rPr>
+              <w:t>:</w:t>
+            </w:r>
+            <w:r>
+              <w:rPr>
+                <w:noProof/>
+                <w:webHidden/>
+              </w:rPr>
+              <w:tab/>
+            </w:r>
+            <w:r>
+              <w:rPr>
+                <w:noProof/>
+                <w:webHidden/>
+              </w:rPr>
+              <w:fldChar w:fldCharType="begin"/>
+            </w:r>
+            <w:r>
+              <w:rPr>
+                <w:noProof/>
+                <w:webHidden/>
+              </w:rPr>
+              <w:instrText xml:space="preserve"> PAGEREF _Toc212479203 \h </w:instrText>
             </w:r>
             <w:r>
               <w:rPr>
@@ -3909,7 +4007,7 @@
           <w:rFonts w:ascii="Arial" w:hAnsi="Arial" w:cs="Arial"/>
         </w:rPr>
       </w:pPr>
-      <w:bookmarkStart w:id="0" w:name="_Toc210224762"/>
+      <w:bookmarkStart w:id="0" w:name="_Toc212479165"/>
       <w:r>
         <w:rPr>
           <w:rFonts w:ascii="Arial" w:hAnsi="Arial" w:cs="Arial"/>
@@ -3941,7 +4039,7 @@
           <w:bCs/>
         </w:rPr>
       </w:pPr>
-      <w:bookmarkStart w:id="1" w:name="_Toc210224763"/>
+      <w:bookmarkStart w:id="1" w:name="_Toc212479166"/>
       <w:r>
         <w:rPr>
           <w:rFonts w:ascii="Arial" w:hAnsi="Arial" w:cs="Arial"/>
@@ -3999,7 +4097,7 @@
           <w:bCs/>
         </w:rPr>
       </w:pPr>
-      <w:bookmarkStart w:id="2" w:name="_Toc210224764"/>
+      <w:bookmarkStart w:id="2" w:name="_Toc212479167"/>
       <w:r>
         <w:rPr>
           <w:rFonts w:ascii="Arial" w:hAnsi="Arial" w:cs="Arial"/>
@@ -4144,7 +4242,7 @@
           <w:rFonts w:ascii="Arial" w:hAnsi="Arial" w:cs="Arial"/>
         </w:rPr>
       </w:pPr>
-      <w:bookmarkStart w:id="3" w:name="_Toc210224765"/>
+      <w:bookmarkStart w:id="3" w:name="_Toc212479168"/>
       <w:r>
         <w:rPr>
           <w:rFonts w:ascii="Arial" w:hAnsi="Arial" w:cs="Arial"/>
@@ -4262,7 +4360,7 @@
         </w:rPr>
         <w:t xml:space="preserve"> </w:t>
       </w:r>
-      <w:bookmarkStart w:id="4" w:name="_Toc210224766"/>
+      <w:bookmarkStart w:id="4" w:name="_Toc212479169"/>
       <w:r>
         <w:rPr>
           <w:rFonts w:ascii="Arial" w:hAnsi="Arial" w:cs="Arial"/>
@@ -4300,7 +4398,7 @@
           <w:szCs w:val="24"/>
         </w:rPr>
       </w:pPr>
-      <w:bookmarkStart w:id="5" w:name="_Toc210224767"/>
+      <w:bookmarkStart w:id="5" w:name="_Toc212479170"/>
       <w:r>
         <w:rPr>
           <w:rFonts w:ascii="Arial" w:eastAsiaTheme="minorHAnsi" w:hAnsi="Arial" w:cs="Arial"/>
@@ -4433,7 +4531,7 @@
           <w:szCs w:val="24"/>
         </w:rPr>
       </w:pPr>
-      <w:bookmarkStart w:id="6" w:name="_Toc210224768"/>
+      <w:bookmarkStart w:id="6" w:name="_Toc212479171"/>
       <w:r>
         <w:rPr>
           <w:rFonts w:ascii="Arial" w:eastAsiaTheme="minorHAnsi" w:hAnsi="Arial" w:cs="Arial"/>
@@ -4528,7 +4626,7 @@
           <w:szCs w:val="24"/>
         </w:rPr>
       </w:pPr>
-      <w:bookmarkStart w:id="7" w:name="_Toc210224769"/>
+      <w:bookmarkStart w:id="7" w:name="_Toc212479172"/>
       <w:proofErr w:type="spellStart"/>
       <w:r>
         <w:rPr>
@@ -4603,7 +4701,7 @@
           <w:bCs/>
         </w:rPr>
       </w:pPr>
-      <w:bookmarkStart w:id="8" w:name="_Toc210224770"/>
+      <w:bookmarkStart w:id="8" w:name="_Toc212479173"/>
       <w:r>
         <w:rPr>
           <w:rFonts w:ascii="Arial" w:hAnsi="Arial" w:cs="Arial"/>
@@ -4632,7 +4730,7 @@
           <w:szCs w:val="24"/>
         </w:rPr>
       </w:pPr>
-      <w:bookmarkStart w:id="9" w:name="_Toc210224771"/>
+      <w:bookmarkStart w:id="9" w:name="_Toc212479174"/>
       <w:r>
         <w:rPr>
           <w:rFonts w:ascii="Arial" w:eastAsiaTheme="minorHAnsi" w:hAnsi="Arial" w:cs="Arial"/>
@@ -4771,7 +4869,7 @@
         </w:rPr>
         <w:t xml:space="preserve"> </w:t>
       </w:r>
-      <w:bookmarkStart w:id="10" w:name="_Toc210224772"/>
+      <w:bookmarkStart w:id="10" w:name="_Toc212479175"/>
       <w:r>
         <w:rPr>
           <w:rFonts w:ascii="Arial" w:eastAsiaTheme="minorHAnsi" w:hAnsi="Arial" w:cs="Arial"/>
@@ -4927,7 +5025,7 @@
           <w:szCs w:val="24"/>
         </w:rPr>
       </w:pPr>
-      <w:bookmarkStart w:id="11" w:name="_Toc210224773"/>
+      <w:bookmarkStart w:id="11" w:name="_Toc212479176"/>
       <w:r>
         <w:rPr>
           <w:rFonts w:ascii="Arial" w:eastAsiaTheme="minorHAnsi" w:hAnsi="Arial" w:cs="Arial"/>
@@ -5020,7 +5118,7 @@
           <w:bCs/>
         </w:rPr>
       </w:pPr>
-      <w:bookmarkStart w:id="12" w:name="_Toc210224774"/>
+      <w:bookmarkStart w:id="12" w:name="_Toc212479177"/>
       <w:r>
         <w:rPr>
           <w:rFonts w:ascii="Arial" w:hAnsi="Arial" w:cs="Arial"/>
@@ -5192,7 +5290,7 @@
           <w:bCs/>
         </w:rPr>
       </w:pPr>
-      <w:bookmarkStart w:id="13" w:name="_Toc210224775"/>
+      <w:bookmarkStart w:id="13" w:name="_Toc212479178"/>
       <w:r>
         <w:rPr>
           <w:rFonts w:ascii="Arial" w:hAnsi="Arial" w:cs="Arial"/>
@@ -5296,7 +5394,7 @@
           <w:bCs/>
         </w:rPr>
       </w:pPr>
-      <w:bookmarkStart w:id="14" w:name="_Toc210224776"/>
+      <w:bookmarkStart w:id="14" w:name="_Toc212479179"/>
       <w:r>
         <w:rPr>
           <w:rFonts w:ascii="Arial" w:hAnsi="Arial" w:cs="Arial"/>
@@ -5371,7 +5469,7 @@
         </w:rPr>
       </w:pPr>
       <w:bookmarkStart w:id="15" w:name="_Toc210123247"/>
-      <w:bookmarkStart w:id="16" w:name="_Toc210224777"/>
+      <w:bookmarkStart w:id="16" w:name="_Toc212479180"/>
       <w:r>
         <w:rPr>
           <w:rFonts w:ascii="Arial" w:hAnsi="Arial" w:cs="Arial"/>
@@ -5444,7 +5542,7 @@
         </w:rPr>
       </w:pPr>
       <w:bookmarkStart w:id="17" w:name="_Toc210123248"/>
-      <w:bookmarkStart w:id="18" w:name="_Toc210224778"/>
+      <w:bookmarkStart w:id="18" w:name="_Toc212479181"/>
       <w:r>
         <w:rPr>
           <w:rFonts w:ascii="Arial" w:hAnsi="Arial" w:cs="Arial"/>
@@ -5635,7 +5733,7 @@
         </w:rPr>
         <w:t xml:space="preserve"> </w:t>
       </w:r>
-      <w:bookmarkStart w:id="20" w:name="_Toc210224779"/>
+      <w:bookmarkStart w:id="20" w:name="_Toc212479182"/>
       <w:r>
         <w:rPr>
           <w:rFonts w:ascii="Arial" w:hAnsi="Arial" w:cs="Arial"/>
@@ -5715,7 +5813,7 @@
         <w:br w:type="column"/>
       </w:r>
       <w:bookmarkStart w:id="21" w:name="_Toc210123250"/>
-      <w:bookmarkStart w:id="22" w:name="_Toc210224780"/>
+      <w:bookmarkStart w:id="22" w:name="_Toc212479183"/>
       <w:r>
         <w:rPr>
           <w:rFonts w:ascii="Arial" w:hAnsi="Arial" w:cs="Arial"/>
@@ -5746,7 +5844,7 @@
         </w:rPr>
       </w:pPr>
       <w:bookmarkStart w:id="23" w:name="_Toc210123251"/>
-      <w:bookmarkStart w:id="24" w:name="_Toc210224781"/>
+      <w:bookmarkStart w:id="24" w:name="_Toc212479184"/>
       <w:r>
         <w:rPr>
           <w:rFonts w:ascii="Arial" w:hAnsi="Arial" w:cs="Arial"/>
@@ -5883,7 +5981,7 @@
         </w:rPr>
       </w:pPr>
       <w:bookmarkStart w:id="25" w:name="_Toc210123252"/>
-      <w:bookmarkStart w:id="26" w:name="_Toc210224782"/>
+      <w:bookmarkStart w:id="26" w:name="_Toc212479185"/>
       <w:r>
         <w:rPr>
           <w:rFonts w:ascii="Arial" w:hAnsi="Arial" w:cs="Arial"/>
@@ -6067,7 +6165,7 @@
         </w:rPr>
       </w:pPr>
       <w:bookmarkStart w:id="27" w:name="_Toc210123253"/>
-      <w:bookmarkStart w:id="28" w:name="_Toc210224783"/>
+      <w:bookmarkStart w:id="28" w:name="_Toc212479186"/>
       <w:r>
         <w:rPr>
           <w:rFonts w:ascii="Arial" w:hAnsi="Arial" w:cs="Arial"/>
@@ -6097,7 +6195,7 @@
         </w:rPr>
       </w:pPr>
       <w:bookmarkStart w:id="29" w:name="_Toc210123254"/>
-      <w:bookmarkStart w:id="30" w:name="_Toc210224784"/>
+      <w:bookmarkStart w:id="30" w:name="_Toc212479187"/>
       <w:r>
         <w:rPr>
           <w:rFonts w:ascii="Arial" w:hAnsi="Arial" w:cs="Arial"/>
@@ -6285,7 +6383,7 @@
         </w:rPr>
       </w:pPr>
       <w:bookmarkStart w:id="31" w:name="_Toc210123255"/>
-      <w:bookmarkStart w:id="32" w:name="_Toc210224785"/>
+      <w:bookmarkStart w:id="32" w:name="_Toc212479188"/>
       <w:r>
         <w:rPr>
           <w:rFonts w:ascii="Arial" w:hAnsi="Arial" w:cs="Arial"/>
@@ -6421,7 +6519,7 @@
         </w:rPr>
       </w:pPr>
       <w:bookmarkStart w:id="33" w:name="_Toc210123256"/>
-      <w:bookmarkStart w:id="34" w:name="_Toc210224786"/>
+      <w:bookmarkStart w:id="34" w:name="_Toc212479189"/>
       <w:r>
         <w:rPr>
           <w:rFonts w:ascii="Arial" w:eastAsiaTheme="minorHAnsi" w:hAnsi="Arial" w:cs="Arial"/>
@@ -6476,7 +6574,7 @@
         </w:rPr>
       </w:pPr>
       <w:bookmarkStart w:id="35" w:name="_Toc210123257"/>
-      <w:bookmarkStart w:id="36" w:name="_Toc210224787"/>
+      <w:bookmarkStart w:id="36" w:name="_Toc212479190"/>
       <w:r>
         <w:rPr>
           <w:rFonts w:ascii="Arial" w:eastAsiaTheme="minorHAnsi" w:hAnsi="Arial" w:cs="Arial"/>
@@ -6573,7 +6671,7 @@
         </w:rPr>
       </w:pPr>
       <w:bookmarkStart w:id="37" w:name="_Toc210123258"/>
-      <w:bookmarkStart w:id="38" w:name="_Toc210224788"/>
+      <w:bookmarkStart w:id="38" w:name="_Toc212479191"/>
       <w:r>
         <w:rPr>
           <w:rFonts w:ascii="Arial" w:eastAsiaTheme="minorHAnsi" w:hAnsi="Arial" w:cs="Arial"/>
@@ -6645,7 +6743,7 @@
           <w:bCs/>
         </w:rPr>
       </w:pPr>
-      <w:bookmarkStart w:id="39" w:name="_Toc210224789"/>
+      <w:bookmarkStart w:id="39" w:name="_Toc212479192"/>
       <w:r>
         <w:rPr>
           <w:rFonts w:ascii="Arial" w:hAnsi="Arial" w:cs="Arial"/>
@@ -6805,7 +6903,7 @@
         </w:rPr>
         <w:t xml:space="preserve"> </w:t>
       </w:r>
-      <w:bookmarkStart w:id="40" w:name="_Toc210224790"/>
+      <w:bookmarkStart w:id="40" w:name="_Toc212479193"/>
       <w:r>
         <w:rPr>
           <w:rFonts w:ascii="Arial" w:eastAsiaTheme="minorHAnsi" w:hAnsi="Arial" w:cs="Arial"/>
@@ -6909,61 +7007,38 @@
         <w:ind w:left="426"/>
         <w:rPr>
           <w:rFonts w:ascii="Arial" w:hAnsi="Arial" w:cs="Arial"/>
-        </w:rPr>
-      </w:pPr>
+          <w:lang w:val="fr-FR"/>
+        </w:rPr>
+      </w:pPr>
+      <w:proofErr w:type="gramStart"/>
+      <w:r>
+        <w:rPr>
+          <w:rFonts w:ascii="Arial" w:hAnsi="Arial" w:cs="Arial"/>
+          <w:lang w:val="fr-FR"/>
+        </w:rPr>
+        <w:t>docker</w:t>
+      </w:r>
+      <w:proofErr w:type="gramEnd"/>
+      <w:r>
+        <w:rPr>
+          <w:rFonts w:ascii="Arial" w:hAnsi="Arial" w:cs="Arial"/>
+          <w:lang w:val="fr-FR"/>
+        </w:rPr>
+        <w:t xml:space="preserve">-ce-cli, git, </w:t>
+      </w:r>
       <w:proofErr w:type="spellStart"/>
       <w:r>
         <w:rPr>
           <w:rFonts w:ascii="Arial" w:hAnsi="Arial" w:cs="Arial"/>
-        </w:rPr>
-        <w:t>docker</w:t>
+          <w:lang w:val="fr-FR"/>
+        </w:rPr>
+        <w:t>ssh</w:t>
       </w:r>
       <w:proofErr w:type="spellEnd"/>
       <w:r>
         <w:rPr>
           <w:rFonts w:ascii="Arial" w:hAnsi="Arial" w:cs="Arial"/>
-        </w:rPr>
-        <w:t>-</w:t>
-      </w:r>
-      <w:proofErr w:type="spellStart"/>
-      <w:r>
-        <w:rPr>
-          <w:rFonts w:ascii="Arial" w:hAnsi="Arial" w:cs="Arial"/>
-        </w:rPr>
-        <w:t>ce</w:t>
-      </w:r>
-      <w:proofErr w:type="spellEnd"/>
-      <w:r>
-        <w:rPr>
-          <w:rFonts w:ascii="Arial" w:hAnsi="Arial" w:cs="Arial"/>
-        </w:rPr>
-        <w:t xml:space="preserve">-cli, </w:t>
-      </w:r>
-      <w:proofErr w:type="spellStart"/>
-      <w:r>
-        <w:rPr>
-          <w:rFonts w:ascii="Arial" w:hAnsi="Arial" w:cs="Arial"/>
-        </w:rPr>
-        <w:t>git</w:t>
-      </w:r>
-      <w:proofErr w:type="spellEnd"/>
-      <w:r>
-        <w:rPr>
-          <w:rFonts w:ascii="Arial" w:hAnsi="Arial" w:cs="Arial"/>
-        </w:rPr>
-        <w:t xml:space="preserve">, </w:t>
-      </w:r>
-      <w:proofErr w:type="spellStart"/>
-      <w:r>
-        <w:rPr>
-          <w:rFonts w:ascii="Arial" w:hAnsi="Arial" w:cs="Arial"/>
-        </w:rPr>
-        <w:t>ssh</w:t>
-      </w:r>
-      <w:proofErr w:type="spellEnd"/>
-      <w:r>
-        <w:rPr>
-          <w:rFonts w:ascii="Arial" w:hAnsi="Arial" w:cs="Arial"/>
+          <w:lang w:val="fr-FR"/>
         </w:rPr>
         <w:t>-client</w:t>
       </w:r>
@@ -7213,7 +7288,7 @@
           <w:szCs w:val="24"/>
         </w:rPr>
       </w:pPr>
-      <w:bookmarkStart w:id="41" w:name="_Toc210224791"/>
+      <w:bookmarkStart w:id="41" w:name="_Toc212479194"/>
       <w:r>
         <w:rPr>
           <w:rFonts w:ascii="Arial" w:eastAsiaTheme="minorHAnsi" w:hAnsi="Arial" w:cs="Arial"/>
@@ -7268,7 +7343,7 @@
           <w:szCs w:val="24"/>
         </w:rPr>
       </w:pPr>
-      <w:bookmarkStart w:id="42" w:name="_Toc210224792"/>
+      <w:bookmarkStart w:id="42" w:name="_Toc212479195"/>
       <w:r>
         <w:rPr>
           <w:rFonts w:ascii="Arial" w:hAnsi="Arial" w:cs="Arial"/>
@@ -7482,7 +7557,7 @@
           <w:szCs w:val="24"/>
         </w:rPr>
       </w:pPr>
-      <w:bookmarkStart w:id="43" w:name="_Toc210224793"/>
+      <w:bookmarkStart w:id="43" w:name="_Toc212479196"/>
       <w:r>
         <w:rPr>
           <w:rFonts w:ascii="Arial" w:hAnsi="Arial" w:cs="Arial"/>
@@ -7646,7 +7721,7 @@
           <w:szCs w:val="24"/>
         </w:rPr>
       </w:pPr>
-      <w:bookmarkStart w:id="44" w:name="_Toc210224794"/>
+      <w:bookmarkStart w:id="44" w:name="_Toc212479197"/>
       <w:r>
         <w:rPr>
           <w:rFonts w:ascii="Arial" w:hAnsi="Arial" w:cs="Arial"/>
@@ -7791,21 +7866,21 @@
         <w:rPr>
           <w:rFonts w:ascii="Arial" w:hAnsi="Arial" w:cs="Arial"/>
         </w:rPr>
-        <w:t xml:space="preserve"> </w:t>
+        <w:t xml:space="preserve"> mit Ziel </w:t>
       </w:r>
       <w:proofErr w:type="spellStart"/>
       <w:r>
         <w:rPr>
           <w:rFonts w:ascii="Arial" w:hAnsi="Arial" w:cs="Arial"/>
         </w:rPr>
-        <w:t>mit</w:t>
+        <w:t>test</w:t>
       </w:r>
       <w:proofErr w:type="spellEnd"/>
       <w:r>
         <w:rPr>
           <w:rFonts w:ascii="Arial" w:hAnsi="Arial" w:cs="Arial"/>
         </w:rPr>
-        <w:t xml:space="preserve"> Ziel test:</w:t>
+        <w:t>:</w:t>
       </w:r>
     </w:p>
     <w:p>
@@ -7818,11 +7893,13 @@
         <w:ind w:left="1276"/>
         <w:rPr>
           <w:rFonts w:ascii="Arial" w:hAnsi="Arial" w:cs="Arial"/>
-        </w:rPr>
-      </w:pPr>
-      <w:r>
-        <w:rPr>
-          <w:rFonts w:ascii="Arial" w:hAnsi="Arial" w:cs="Arial"/>
+          <w:lang w:val="en-US"/>
+        </w:rPr>
+      </w:pPr>
+      <w:r>
+        <w:rPr>
+          <w:rFonts w:ascii="Arial" w:hAnsi="Arial" w:cs="Arial"/>
+          <w:lang w:val="en-US"/>
         </w:rPr>
         <w:t>docker build --target test -t ${IMAGE_NAME}:</w:t>
       </w:r>
@@ -7830,6 +7907,7 @@
       <w:r>
         <w:rPr>
           <w:rFonts w:ascii="Arial" w:hAnsi="Arial" w:cs="Arial"/>
+          <w:lang w:val="en-US"/>
         </w:rPr>
         <w:t>test .</w:t>
       </w:r>
@@ -7851,8 +7929,16 @@
         <w:rPr>
           <w:rFonts w:ascii="Arial" w:hAnsi="Arial" w:cs="Arial"/>
         </w:rPr>
-        <w:t>Run tests</w:t>
-      </w:r>
+        <w:t xml:space="preserve">Run </w:t>
+      </w:r>
+      <w:proofErr w:type="spellStart"/>
+      <w:r>
+        <w:rPr>
+          <w:rFonts w:ascii="Arial" w:hAnsi="Arial" w:cs="Arial"/>
+        </w:rPr>
+        <w:t>tests</w:t>
+      </w:r>
+      <w:proofErr w:type="spellEnd"/>
     </w:p>
     <w:p>
       <w:pPr>
@@ -7866,33 +7952,11 @@
           <w:rFonts w:ascii="Arial" w:hAnsi="Arial" w:cs="Arial"/>
         </w:rPr>
       </w:pPr>
-      <w:proofErr w:type="spellStart"/>
-      <w:r>
-        <w:rPr>
-          <w:rFonts w:ascii="Arial" w:hAnsi="Arial" w:cs="Arial"/>
-        </w:rPr>
-        <w:t>Startet</w:t>
-      </w:r>
-      <w:proofErr w:type="spellEnd"/>
-      <w:r>
-        <w:rPr>
-          <w:rFonts w:ascii="Arial" w:hAnsi="Arial" w:cs="Arial"/>
-        </w:rPr>
-        <w:t xml:space="preserve"> Unit- und </w:t>
-      </w:r>
-      <w:proofErr w:type="spellStart"/>
-      <w:r>
-        <w:rPr>
-          <w:rFonts w:ascii="Arial" w:hAnsi="Arial" w:cs="Arial"/>
-        </w:rPr>
-        <w:t>Integrationstests</w:t>
-      </w:r>
-      <w:proofErr w:type="spellEnd"/>
-      <w:r>
-        <w:rPr>
-          <w:rFonts w:ascii="Arial" w:hAnsi="Arial" w:cs="Arial"/>
-        </w:rPr>
-        <w:t xml:space="preserve"> (z. B. via </w:t>
+      <w:r>
+        <w:rPr>
+          <w:rFonts w:ascii="Arial" w:hAnsi="Arial" w:cs="Arial"/>
+        </w:rPr>
+        <w:t xml:space="preserve">Startet Unit- und Integrationstests (z. B. via </w:t>
       </w:r>
       <w:proofErr w:type="spellStart"/>
       <w:r>
@@ -8095,7 +8159,7 @@
         </w:rPr>
         <w:t xml:space="preserve"> </w:t>
       </w:r>
-      <w:bookmarkStart w:id="45" w:name="_Toc210224795"/>
+      <w:bookmarkStart w:id="45" w:name="_Toc212479198"/>
       <w:r>
         <w:rPr>
           <w:rFonts w:ascii="Arial" w:eastAsiaTheme="minorHAnsi" w:hAnsi="Arial" w:cs="Arial"/>
@@ -8126,7 +8190,7 @@
           <w:szCs w:val="24"/>
         </w:rPr>
       </w:pPr>
-      <w:bookmarkStart w:id="46" w:name="_Toc210224796"/>
+      <w:bookmarkStart w:id="46" w:name="_Toc212479199"/>
       <w:proofErr w:type="spellStart"/>
       <w:r>
         <w:rPr>
@@ -8278,69 +8342,31 @@
         <w:ind w:left="851"/>
         <w:rPr>
           <w:rFonts w:ascii="Arial" w:hAnsi="Arial" w:cs="Arial"/>
-        </w:rPr>
-      </w:pPr>
-      <w:r>
-        <w:rPr>
-          <w:rFonts w:ascii="Arial" w:hAnsi="Arial" w:cs="Arial"/>
-        </w:rPr>
-        <w:t>Plugins (z. B. workflow-</w:t>
+          <w:lang w:val="en-US"/>
+        </w:rPr>
+      </w:pPr>
+      <w:r>
+        <w:rPr>
+          <w:rFonts w:ascii="Arial" w:hAnsi="Arial" w:cs="Arial"/>
+          <w:lang w:val="en-US"/>
+        </w:rPr>
+        <w:t xml:space="preserve">Plugins (z. B. workflow-aggregator, </w:t>
       </w:r>
       <w:proofErr w:type="spellStart"/>
       <w:r>
         <w:rPr>
           <w:rFonts w:ascii="Arial" w:hAnsi="Arial" w:cs="Arial"/>
-        </w:rPr>
-        <w:t>aggregator</w:t>
+          <w:lang w:val="en-US"/>
+        </w:rPr>
+        <w:t>blueocean</w:t>
       </w:r>
       <w:proofErr w:type="spellEnd"/>
       <w:r>
         <w:rPr>
           <w:rFonts w:ascii="Arial" w:hAnsi="Arial" w:cs="Arial"/>
-        </w:rPr>
-        <w:t xml:space="preserve">, </w:t>
-      </w:r>
-      <w:proofErr w:type="spellStart"/>
-      <w:r>
-        <w:rPr>
-          <w:rFonts w:ascii="Arial" w:hAnsi="Arial" w:cs="Arial"/>
-        </w:rPr>
-        <w:t>blueocean</w:t>
-      </w:r>
-      <w:proofErr w:type="spellEnd"/>
-      <w:r>
-        <w:rPr>
-          <w:rFonts w:ascii="Arial" w:hAnsi="Arial" w:cs="Arial"/>
-        </w:rPr>
-        <w:t xml:space="preserve">, </w:t>
-      </w:r>
-      <w:proofErr w:type="spellStart"/>
-      <w:r>
-        <w:rPr>
-          <w:rFonts w:ascii="Arial" w:hAnsi="Arial" w:cs="Arial"/>
-        </w:rPr>
-        <w:t>git</w:t>
-      </w:r>
-      <w:proofErr w:type="spellEnd"/>
-      <w:r>
-        <w:rPr>
-          <w:rFonts w:ascii="Arial" w:hAnsi="Arial" w:cs="Arial"/>
-        </w:rPr>
-        <w:t xml:space="preserve">, </w:t>
-      </w:r>
-      <w:proofErr w:type="spellStart"/>
-      <w:r>
-        <w:rPr>
-          <w:rFonts w:ascii="Arial" w:hAnsi="Arial" w:cs="Arial"/>
-        </w:rPr>
-        <w:t>docker</w:t>
-      </w:r>
-      <w:proofErr w:type="spellEnd"/>
-      <w:r>
-        <w:rPr>
-          <w:rFonts w:ascii="Arial" w:hAnsi="Arial" w:cs="Arial"/>
-        </w:rPr>
-        <w:t>-workflow)</w:t>
+          <w:lang w:val="en-US"/>
+        </w:rPr>
+        <w:t>, git, docker-workflow)</w:t>
       </w:r>
     </w:p>
     <w:p>
@@ -8410,7 +8436,7 @@
           <w:szCs w:val="24"/>
         </w:rPr>
       </w:pPr>
-      <w:bookmarkStart w:id="47" w:name="_Toc210224797"/>
+      <w:bookmarkStart w:id="47" w:name="_Toc212479200"/>
       <w:r>
         <w:rPr>
           <w:rFonts w:ascii="Arial" w:hAnsi="Arial" w:cs="Arial"/>
@@ -8633,7 +8659,7 @@
         <w:lastRenderedPageBreak/>
         <w:t xml:space="preserve"> </w:t>
       </w:r>
-      <w:bookmarkStart w:id="48" w:name="_Toc210224798"/>
+      <w:bookmarkStart w:id="48" w:name="_Toc212479201"/>
       <w:r>
         <w:rPr>
           <w:rFonts w:ascii="Arial" w:eastAsiaTheme="minorHAnsi" w:hAnsi="Arial" w:cs="Arial"/>
@@ -8881,7 +8907,7 @@
         </w:rPr>
         <w:t xml:space="preserve"> </w:t>
       </w:r>
-      <w:bookmarkStart w:id="49" w:name="_Toc210224799"/>
+      <w:bookmarkStart w:id="49" w:name="_Toc212479202"/>
       <w:r>
         <w:rPr>
           <w:rFonts w:ascii="Arial" w:eastAsiaTheme="minorHAnsi" w:hAnsi="Arial" w:cs="Arial"/>
@@ -8944,7 +8970,21 @@
         <w:rPr>
           <w:rFonts w:ascii="Arial" w:hAnsi="Arial" w:cs="Arial"/>
         </w:rPr>
-        <w:t>Reproduzierbarkeit: Gleiche Build-Umgebung durch Docker</w:t>
+        <w:t xml:space="preserve">Reproduzierbarkeit: Gleiche </w:t>
+      </w:r>
+      <w:proofErr w:type="spellStart"/>
+      <w:r>
+        <w:rPr>
+          <w:rFonts w:ascii="Arial" w:hAnsi="Arial" w:cs="Arial"/>
+        </w:rPr>
+        <w:t>Build</w:t>
+      </w:r>
+      <w:proofErr w:type="spellEnd"/>
+      <w:r>
+        <w:rPr>
+          <w:rFonts w:ascii="Arial" w:hAnsi="Arial" w:cs="Arial"/>
+        </w:rPr>
+        <w:t>-Umgebung durch Docker</w:t>
       </w:r>
     </w:p>
     <w:p>
@@ -8996,13 +9036,27 @@
         <w:rPr>
           <w:rFonts w:ascii="Arial" w:hAnsi="Arial" w:cs="Arial"/>
         </w:rPr>
-        <w:t xml:space="preserve">Erweiterbarkeit: Leicht um Deployment-Stages (z. B. in </w:t>
+        <w:t xml:space="preserve">Erweiterbarkeit: Leicht um </w:t>
       </w:r>
       <w:proofErr w:type="spellStart"/>
       <w:r>
         <w:rPr>
           <w:rFonts w:ascii="Arial" w:hAnsi="Arial" w:cs="Arial"/>
         </w:rPr>
+        <w:t>Deployment</w:t>
+      </w:r>
+      <w:proofErr w:type="spellEnd"/>
+      <w:r>
+        <w:rPr>
+          <w:rFonts w:ascii="Arial" w:hAnsi="Arial" w:cs="Arial"/>
+        </w:rPr>
+        <w:t xml:space="preserve">-Stages (z. B. in </w:t>
+      </w:r>
+      <w:proofErr w:type="spellStart"/>
+      <w:r>
+        <w:rPr>
+          <w:rFonts w:ascii="Arial" w:hAnsi="Arial" w:cs="Arial"/>
+        </w:rPr>
         <w:t>Kubernetes</w:t>
       </w:r>
       <w:proofErr w:type="spellEnd"/>
@@ -9022,18 +9076,378 @@
     </w:p>
     <w:p>
       <w:pPr>
+        <w:pStyle w:val="Listenabsatz"/>
+        <w:numPr>
+          <w:ilvl w:val="0"/>
+          <w:numId w:val="13"/>
+        </w:numPr>
+        <w:ind w:left="0"/>
+        <w:outlineLvl w:val="0"/>
+        <w:rPr>
+          <w:rFonts w:ascii="Arial" w:hAnsi="Arial" w:cs="Arial"/>
+        </w:rPr>
+      </w:pPr>
+      <w:bookmarkStart w:id="50" w:name="_Toc212479203"/>
+      <w:r>
+        <w:rPr>
+          <w:rFonts w:ascii="Arial" w:hAnsi="Arial" w:cs="Arial"/>
+          <w:b/>
+          <w:bCs/>
+        </w:rPr>
+        <w:t>Bilder</w:t>
+      </w:r>
+      <w:r>
+        <w:rPr>
+          <w:rFonts w:ascii="Arial" w:hAnsi="Arial" w:cs="Arial"/>
+        </w:rPr>
+        <w:t>:</w:t>
+      </w:r>
+      <w:bookmarkEnd w:id="50"/>
+    </w:p>
+    <w:p>
+      <w:pPr>
+        <w:rPr>
+          <w:rFonts w:ascii="Arial" w:hAnsi="Arial" w:cs="Arial"/>
+        </w:rPr>
+      </w:pPr>
+      <w:r>
+        <w:rPr>
+          <w:rFonts w:ascii="Arial" w:hAnsi="Arial" w:cs="Arial"/>
+        </w:rPr>
+        <w:drawing>
+          <wp:anchor distT="0" distB="0" distL="114300" distR="114300" simplePos="0" relativeHeight="251658240" behindDoc="0" locked="0" layoutInCell="1" allowOverlap="1" wp14:anchorId="21B5A7DA" wp14:editId="6DD04A8C">
+            <wp:simplePos x="0" y="0"/>
+            <wp:positionH relativeFrom="margin">
+              <wp:posOffset>-180975</wp:posOffset>
+            </wp:positionH>
+            <wp:positionV relativeFrom="paragraph">
+              <wp:posOffset>315595</wp:posOffset>
+            </wp:positionV>
+            <wp:extent cx="3776384" cy="3317240"/>
+            <wp:effectExtent l="0" t="0" r="0" b="0"/>
+            <wp:wrapNone/>
+            <wp:docPr id="627847297" name="Grafik 2"/>
+            <wp:cNvGraphicFramePr>
+              <a:graphicFrameLocks xmlns:a="http://schemas.openxmlformats.org/drawingml/2006/main" noChangeAspect="1"/>
+            </wp:cNvGraphicFramePr>
+            <a:graphic xmlns:a="http://schemas.openxmlformats.org/drawingml/2006/main">
+              <a:graphicData uri="http://schemas.openxmlformats.org/drawingml/2006/picture">
+                <pic:pic xmlns:pic="http://schemas.openxmlformats.org/drawingml/2006/picture">
+                  <pic:nvPicPr>
+                    <pic:cNvPr id="0" name="Picture 6"/>
+                    <pic:cNvPicPr>
+                      <a:picLocks noChangeAspect="1" noChangeArrowheads="1"/>
+                    </pic:cNvPicPr>
+                  </pic:nvPicPr>
+                  <pic:blipFill>
+                    <a:blip r:embed="rId9" cstate="print">
+                      <a:extLst>
+                        <a:ext uri="{28A0092B-C50C-407E-A947-70E740481C1C}">
+                          <a14:useLocalDpi xmlns:a14="http://schemas.microsoft.com/office/drawing/2010/main" val="0"/>
+                        </a:ext>
+                      </a:extLst>
+                    </a:blip>
+                    <a:srcRect/>
+                    <a:stretch>
+                      <a:fillRect/>
+                    </a:stretch>
+                  </pic:blipFill>
+                  <pic:spPr bwMode="auto">
+                    <a:xfrm>
+                      <a:off x="0" y="0"/>
+                      <a:ext cx="3776384" cy="3317240"/>
+                    </a:xfrm>
+                    <a:prstGeom prst="rect">
+                      <a:avLst/>
+                    </a:prstGeom>
+                    <a:noFill/>
+                    <a:ln>
+                      <a:noFill/>
+                    </a:ln>
+                  </pic:spPr>
+                </pic:pic>
+              </a:graphicData>
+            </a:graphic>
+            <wp14:sizeRelH relativeFrom="margin">
+              <wp14:pctWidth>0</wp14:pctWidth>
+            </wp14:sizeRelH>
+            <wp14:sizeRelV relativeFrom="margin">
+              <wp14:pctHeight>0</wp14:pctHeight>
+            </wp14:sizeRelV>
+          </wp:anchor>
+        </w:drawing>
+      </w:r>
+      <w:r>
+        <w:rPr>
+          <w:rFonts w:ascii="Arial" w:hAnsi="Arial" w:cs="Arial"/>
+        </w:rPr>
+        <w:t>Jenkins:</w:t>
+      </w:r>
+    </w:p>
+    <w:p>
+      <w:pPr>
+        <w:rPr>
+          <w:rFonts w:ascii="Arial" w:hAnsi="Arial" w:cs="Arial"/>
+        </w:rPr>
+      </w:pPr>
+    </w:p>
+    <w:p>
+      <w:pPr>
+        <w:rPr>
+          <w:rFonts w:ascii="Arial" w:hAnsi="Arial" w:cs="Arial"/>
+        </w:rPr>
+      </w:pPr>
+      <w:r>
+        <w:rPr>
+          <w:rFonts w:ascii="Arial" w:hAnsi="Arial" w:cs="Arial"/>
+        </w:rPr>
+        <w:br w:type="column"/>
+      </w:r>
+      <w:r>
+        <w:rPr>
+          <w:rFonts w:ascii="Arial" w:hAnsi="Arial" w:cs="Arial"/>
+        </w:rPr>
+        <w:lastRenderedPageBreak/>
+        <w:drawing>
+          <wp:inline distT="0" distB="0" distL="0" distR="0" wp14:anchorId="3337A51E" wp14:editId="53D3577D">
+            <wp:extent cx="5760720" cy="3121660"/>
+            <wp:effectExtent l="0" t="0" r="0" b="2540"/>
+            <wp:docPr id="882360077" name="Grafik 4"/>
+            <wp:cNvGraphicFramePr>
+              <a:graphicFrameLocks xmlns:a="http://schemas.openxmlformats.org/drawingml/2006/main" noChangeAspect="1"/>
+            </wp:cNvGraphicFramePr>
+            <a:graphic xmlns:a="http://schemas.openxmlformats.org/drawingml/2006/main">
+              <a:graphicData uri="http://schemas.openxmlformats.org/drawingml/2006/picture">
+                <pic:pic xmlns:pic="http://schemas.openxmlformats.org/drawingml/2006/picture">
+                  <pic:nvPicPr>
+                    <pic:cNvPr id="0" name="Picture 13"/>
+                    <pic:cNvPicPr>
+                      <a:picLocks noChangeAspect="1" noChangeArrowheads="1"/>
+                    </pic:cNvPicPr>
+                  </pic:nvPicPr>
+                  <pic:blipFill>
+                    <a:blip r:embed="rId10" cstate="print">
+                      <a:extLst>
+                        <a:ext uri="{28A0092B-C50C-407E-A947-70E740481C1C}">
+                          <a14:useLocalDpi xmlns:a14="http://schemas.microsoft.com/office/drawing/2010/main" val="0"/>
+                        </a:ext>
+                      </a:extLst>
+                    </a:blip>
+                    <a:srcRect/>
+                    <a:stretch>
+                      <a:fillRect/>
+                    </a:stretch>
+                  </pic:blipFill>
+                  <pic:spPr bwMode="auto">
+                    <a:xfrm>
+                      <a:off x="0" y="0"/>
+                      <a:ext cx="5760720" cy="3121660"/>
+                    </a:xfrm>
+                    <a:prstGeom prst="rect">
+                      <a:avLst/>
+                    </a:prstGeom>
+                    <a:noFill/>
+                    <a:ln>
+                      <a:noFill/>
+                    </a:ln>
+                  </pic:spPr>
+                </pic:pic>
+              </a:graphicData>
+            </a:graphic>
+          </wp:inline>
+        </w:drawing>
+      </w:r>
+    </w:p>
+    <w:p>
+      <w:pPr>
+        <w:rPr>
+          <w:rFonts w:ascii="Arial" w:hAnsi="Arial" w:cs="Arial"/>
+        </w:rPr>
+      </w:pPr>
+    </w:p>
+    <w:p>
+      <w:pPr>
+        <w:rPr>
+          <w:rFonts w:ascii="Arial" w:hAnsi="Arial" w:cs="Arial"/>
+        </w:rPr>
+      </w:pPr>
+      <w:proofErr w:type="spellStart"/>
+      <w:r>
+        <w:rPr>
+          <w:rFonts w:ascii="Arial" w:hAnsi="Arial" w:cs="Arial"/>
+        </w:rPr>
+        <w:t>Jmeter</w:t>
+      </w:r>
+      <w:proofErr w:type="spellEnd"/>
+      <w:r>
+        <w:rPr>
+          <w:rFonts w:ascii="Arial" w:hAnsi="Arial" w:cs="Arial"/>
+        </w:rPr>
+        <w:t>:</w:t>
+      </w:r>
+    </w:p>
+    <w:p>
+      <w:pPr>
+        <w:rPr>
+          <w:rFonts w:ascii="Arial" w:hAnsi="Arial" w:cs="Arial"/>
+        </w:rPr>
+      </w:pPr>
+      <w:r>
+        <w:rPr>
+          <w:rFonts w:ascii="Arial" w:hAnsi="Arial" w:cs="Arial"/>
+        </w:rPr>
+        <w:drawing>
+          <wp:inline distT="0" distB="0" distL="0" distR="0" wp14:anchorId="29D9F80E" wp14:editId="20B17B49">
+            <wp:extent cx="5760720" cy="3058160"/>
+            <wp:effectExtent l="0" t="0" r="0" b="8890"/>
+            <wp:docPr id="624245143" name="Grafik 6"/>
+            <wp:cNvGraphicFramePr>
+              <a:graphicFrameLocks xmlns:a="http://schemas.openxmlformats.org/drawingml/2006/main" noChangeAspect="1"/>
+            </wp:cNvGraphicFramePr>
+            <a:graphic xmlns:a="http://schemas.openxmlformats.org/drawingml/2006/main">
+              <a:graphicData uri="http://schemas.openxmlformats.org/drawingml/2006/picture">
+                <pic:pic xmlns:pic="http://schemas.openxmlformats.org/drawingml/2006/picture">
+                  <pic:nvPicPr>
+                    <pic:cNvPr id="0" name="Picture 20"/>
+                    <pic:cNvPicPr>
+                      <a:picLocks noChangeAspect="1" noChangeArrowheads="1"/>
+                    </pic:cNvPicPr>
+                  </pic:nvPicPr>
+                  <pic:blipFill>
+                    <a:blip r:embed="rId11" cstate="print">
+                      <a:extLst>
+                        <a:ext uri="{28A0092B-C50C-407E-A947-70E740481C1C}">
+                          <a14:useLocalDpi xmlns:a14="http://schemas.microsoft.com/office/drawing/2010/main" val="0"/>
+                        </a:ext>
+                      </a:extLst>
+                    </a:blip>
+                    <a:srcRect/>
+                    <a:stretch>
+                      <a:fillRect/>
+                    </a:stretch>
+                  </pic:blipFill>
+                  <pic:spPr bwMode="auto">
+                    <a:xfrm>
+                      <a:off x="0" y="0"/>
+                      <a:ext cx="5760720" cy="3058160"/>
+                    </a:xfrm>
+                    <a:prstGeom prst="rect">
+                      <a:avLst/>
+                    </a:prstGeom>
+                    <a:noFill/>
+                    <a:ln>
+                      <a:noFill/>
+                    </a:ln>
+                  </pic:spPr>
+                </pic:pic>
+              </a:graphicData>
+            </a:graphic>
+          </wp:inline>
+        </w:drawing>
+      </w:r>
+    </w:p>
+    <w:p>
+      <w:pPr>
+        <w:rPr>
+          <w:rFonts w:ascii="Arial" w:hAnsi="Arial" w:cs="Arial"/>
+        </w:rPr>
+      </w:pPr>
+      <w:r>
+        <w:rPr>
+          <w:rFonts w:ascii="Arial" w:hAnsi="Arial" w:cs="Arial"/>
+        </w:rPr>
+        <w:br w:type="column"/>
+      </w:r>
+      <w:proofErr w:type="spellStart"/>
+      <w:r>
+        <w:rPr>
+          <w:rFonts w:ascii="Arial" w:hAnsi="Arial" w:cs="Arial"/>
+        </w:rPr>
+        <w:lastRenderedPageBreak/>
+        <w:t>Functionstests</w:t>
+      </w:r>
+      <w:proofErr w:type="spellEnd"/>
+      <w:r>
+        <w:rPr>
+          <w:rFonts w:ascii="Arial" w:hAnsi="Arial" w:cs="Arial"/>
+        </w:rPr>
+        <w:t>:</w:t>
+      </w:r>
+    </w:p>
+    <w:p>
+      <w:pPr>
+        <w:rPr>
+          <w:rFonts w:ascii="Arial" w:hAnsi="Arial" w:cs="Arial"/>
+        </w:rPr>
+      </w:pPr>
+      <w:r>
+        <w:rPr>
+          <w:rFonts w:ascii="Arial" w:hAnsi="Arial" w:cs="Arial"/>
+        </w:rPr>
+        <w:drawing>
+          <wp:inline distT="0" distB="0" distL="0" distR="0" wp14:anchorId="76B03FC2" wp14:editId="7D9A3A0A">
+            <wp:extent cx="5760720" cy="2473325"/>
+            <wp:effectExtent l="0" t="0" r="0" b="3175"/>
+            <wp:docPr id="959578014" name="Grafik 8"/>
+            <wp:cNvGraphicFramePr>
+              <a:graphicFrameLocks xmlns:a="http://schemas.openxmlformats.org/drawingml/2006/main" noChangeAspect="1"/>
+            </wp:cNvGraphicFramePr>
+            <a:graphic xmlns:a="http://schemas.openxmlformats.org/drawingml/2006/main">
+              <a:graphicData uri="http://schemas.openxmlformats.org/drawingml/2006/picture">
+                <pic:pic xmlns:pic="http://schemas.openxmlformats.org/drawingml/2006/picture">
+                  <pic:nvPicPr>
+                    <pic:cNvPr id="0" name="Picture 27"/>
+                    <pic:cNvPicPr>
+                      <a:picLocks noChangeAspect="1" noChangeArrowheads="1"/>
+                    </pic:cNvPicPr>
+                  </pic:nvPicPr>
+                  <pic:blipFill>
+                    <a:blip r:embed="rId12" cstate="print">
+                      <a:extLst>
+                        <a:ext uri="{28A0092B-C50C-407E-A947-70E740481C1C}">
+                          <a14:useLocalDpi xmlns:a14="http://schemas.microsoft.com/office/drawing/2010/main" val="0"/>
+                        </a:ext>
+                      </a:extLst>
+                    </a:blip>
+                    <a:srcRect/>
+                    <a:stretch>
+                      <a:fillRect/>
+                    </a:stretch>
+                  </pic:blipFill>
+                  <pic:spPr bwMode="auto">
+                    <a:xfrm>
+                      <a:off x="0" y="0"/>
+                      <a:ext cx="5760720" cy="2473325"/>
+                    </a:xfrm>
+                    <a:prstGeom prst="rect">
+                      <a:avLst/>
+                    </a:prstGeom>
+                    <a:noFill/>
+                    <a:ln>
+                      <a:noFill/>
+                    </a:ln>
+                  </pic:spPr>
+                </pic:pic>
+              </a:graphicData>
+            </a:graphic>
+          </wp:inline>
+        </w:drawing>
+      </w:r>
+    </w:p>
+    <w:p>
+      <w:pPr>
         <w:rPr>
           <w:rFonts w:ascii="Arial" w:hAnsi="Arial" w:cs="Arial"/>
         </w:rPr>
       </w:pPr>
     </w:p>
     <w:sectPr>
-      <w:headerReference w:type="even" r:id="rId9"/>
-      <w:headerReference w:type="default" r:id="rId10"/>
-      <w:footerReference w:type="even" r:id="rId11"/>
-      <w:footerReference w:type="default" r:id="rId12"/>
-      <w:headerReference w:type="first" r:id="rId13"/>
-      <w:footerReference w:type="first" r:id="rId14"/>
+      <w:headerReference w:type="even" r:id="rId13"/>
+      <w:headerReference w:type="default" r:id="rId14"/>
+      <w:footerReference w:type="even" r:id="rId15"/>
+      <w:footerReference w:type="default" r:id="rId16"/>
+      <w:headerReference w:type="first" r:id="rId17"/>
+      <w:footerReference w:type="first" r:id="rId18"/>
       <w:pgSz w:w="11906" w:h="16838"/>
       <w:pgMar w:top="1417" w:right="1417" w:bottom="1134" w:left="1417" w:header="708" w:footer="708" w:gutter="0"/>
       <w:cols w:space="708"/>
@@ -13753,7 +14167,6 @@
   <w:style w:type="character" w:default="1" w:styleId="Absatz-Standardschriftart">
     <w:name w:val="Default Paragraph Font"/>
     <w:uiPriority w:val="1"/>
-    <w:semiHidden/>
     <w:unhideWhenUsed/>
   </w:style>
   <w:style w:type="table" w:default="1" w:styleId="NormaleTabelle">
@@ -14166,6 +14579,17 @@
     <w:uiPriority w:val="99"/>
     <w:rsid w:val="00F5679F"/>
   </w:style>
+  <w:style w:type="paragraph" w:styleId="StandardWeb">
+    <w:name w:val="Normal (Web)"/>
+    <w:basedOn w:val="Standard"/>
+    <w:uiPriority w:val="99"/>
+    <w:semiHidden/>
+    <w:unhideWhenUsed/>
+    <w:rsid w:val="00570FDA"/>
+    <w:rPr>
+      <w:rFonts w:ascii="Times New Roman" w:hAnsi="Times New Roman" w:cs="Times New Roman"/>
+    </w:rPr>
+  </w:style>
 </w:styles>
 </file>
 

</xml_diff>